<commit_message>
Superklasse Benutzer eingeführt, Datenbankschema geändert
</commit_message>
<xml_diff>
--- a/Dokumente/Änderungen zur ursprünglichen Spezifikation.docx
+++ b/Dokumente/Änderungen zur ursprünglichen Spezifikation.docx
@@ -85,6 +85,12 @@
           <w:lang w:val="de-DE"/>
         </w:rPr>
       </w:pPr>
+      <w:r>
+        <w:rPr>
+          <w:lang w:val="de-DE"/>
+        </w:rPr>
+        <w:t xml:space="preserve">Weitere </w:t>
+      </w:r>
       <w:proofErr w:type="gramStart"/>
       <w:r>
         <w:rPr>
@@ -97,7 +103,19 @@
         <w:rPr>
           <w:lang w:val="de-DE"/>
         </w:rPr>
-        <w:t xml:space="preserve"> Beziehung Kunde  </w:t>
+        <w:t xml:space="preserve"> Beziehung</w:t>
+      </w:r>
+      <w:r>
+        <w:rPr>
+          <w:lang w:val="de-DE"/>
+        </w:rPr>
+        <w:t>en (z.B.</w:t>
+      </w:r>
+      <w:r>
+        <w:rPr>
+          <w:lang w:val="de-DE"/>
+        </w:rPr>
+        <w:t xml:space="preserve"> Kunde  </w:t>
       </w:r>
       <w:r>
         <w:rPr>
@@ -119,6 +137,14 @@
         <w:t>FilmBewertung</w:t>
       </w:r>
       <w:proofErr w:type="spellEnd"/>
+      <w:r>
+        <w:rPr>
+          <w:lang w:val="de-DE"/>
+        </w:rPr>
+        <w:t>)</w:t>
+      </w:r>
+      <w:bookmarkStart w:id="0" w:name="_GoBack"/>
+      <w:bookmarkEnd w:id="0"/>
       <w:r>
         <w:rPr>
           <w:lang w:val="de-DE"/>
@@ -205,8 +231,68 @@
           <w:lang w:val="de-DE"/>
         </w:rPr>
       </w:pPr>
-      <w:bookmarkStart w:id="0" w:name="_GoBack"/>
-      <w:bookmarkEnd w:id="0"/>
+    </w:p>
+    <w:p>
+      <w:pPr>
+        <w:rPr>
+          <w:b/>
+          <w:u w:val="single"/>
+          <w:lang w:val="de-DE"/>
+        </w:rPr>
+      </w:pPr>
+    </w:p>
+    <w:p>
+      <w:pPr>
+        <w:rPr>
+          <w:b/>
+          <w:u w:val="single"/>
+          <w:lang w:val="de-DE"/>
+        </w:rPr>
+      </w:pPr>
+      <w:r>
+        <w:rPr>
+          <w:b/>
+          <w:u w:val="single"/>
+          <w:lang w:val="de-DE"/>
+        </w:rPr>
+        <w:t>Team</w:t>
+      </w:r>
+    </w:p>
+    <w:p>
+      <w:pPr>
+        <w:pStyle w:val="Listenabsatz"/>
+        <w:numPr>
+          <w:ilvl w:val="0"/>
+          <w:numId w:val="4"/>
+        </w:numPr>
+        <w:rPr>
+          <w:lang w:val="de-DE"/>
+        </w:rPr>
+      </w:pPr>
+      <w:r>
+        <w:rPr>
+          <w:lang w:val="de-DE"/>
+        </w:rPr>
+        <w:t>Datenbankmanager mit grundlegenden CRUD-Operationen eingeführt</w:t>
+      </w:r>
+    </w:p>
+    <w:p>
+      <w:pPr>
+        <w:pStyle w:val="Listenabsatz"/>
+        <w:numPr>
+          <w:ilvl w:val="0"/>
+          <w:numId w:val="4"/>
+        </w:numPr>
+        <w:rPr>
+          <w:lang w:val="de-DE"/>
+        </w:rPr>
+      </w:pPr>
+      <w:r>
+        <w:rPr>
+          <w:lang w:val="de-DE"/>
+        </w:rPr>
+        <w:t>ET in eigenen Namespace verschoben</w:t>
+      </w:r>
     </w:p>
     <w:sectPr>
       <w:pgSz w:w="11906" w:h="16838"/>
@@ -336,7 +422,7 @@
   <w:abstractNum w:abstractNumId="1" w15:restartNumberingAfterBreak="0">
     <w:nsid w:val="3D9D7707"/>
     <w:multiLevelType w:val="hybridMultilevel"/>
-    <w:tmpl w:val="17DE0B50"/>
+    <w:tmpl w:val="E1BEDF68"/>
     <w:lvl w:ilvl="0" w:tplc="04070001">
       <w:start w:val="1"/>
       <w:numFmt w:val="bullet"/>

</xml_diff>

<commit_message>
DatanebankManager erweitert um Benutzer-Klasse
</commit_message>
<xml_diff>
--- a/Dokumente/Änderungen zur ursprünglichen Spezifikation.docx
+++ b/Dokumente/Änderungen zur ursprünglichen Spezifikation.docx
@@ -143,8 +143,6 @@
         </w:rPr>
         <w:t>)</w:t>
       </w:r>
-      <w:bookmarkStart w:id="0" w:name="_GoBack"/>
-      <w:bookmarkEnd w:id="0"/>
       <w:r>
         <w:rPr>
           <w:lang w:val="de-DE"/>
@@ -292,6 +290,46 @@
           <w:lang w:val="de-DE"/>
         </w:rPr>
         <w:t>ET in eigenen Namespace verschoben</w:t>
+      </w:r>
+    </w:p>
+    <w:p>
+      <w:pPr>
+        <w:pStyle w:val="Listenabsatz"/>
+        <w:numPr>
+          <w:ilvl w:val="0"/>
+          <w:numId w:val="4"/>
+        </w:numPr>
+        <w:rPr>
+          <w:lang w:val="de-DE"/>
+        </w:rPr>
+      </w:pPr>
+      <w:r>
+        <w:rPr>
+          <w:lang w:val="de-DE"/>
+        </w:rPr>
+        <w:t xml:space="preserve">Passwort </w:t>
+      </w:r>
+      <w:proofErr w:type="spellStart"/>
+      <w:r>
+        <w:rPr>
+          <w:lang w:val="de-DE"/>
+        </w:rPr>
+        <w:t>Hashing</w:t>
+      </w:r>
+      <w:proofErr w:type="spellEnd"/>
+      <w:r>
+        <w:rPr>
+          <w:lang w:val="de-DE"/>
+        </w:rPr>
+        <w:t xml:space="preserve"> ei</w:t>
+      </w:r>
+      <w:bookmarkStart w:id="0" w:name="_GoBack"/>
+      <w:bookmarkEnd w:id="0"/>
+      <w:r>
+        <w:rPr>
+          <w:lang w:val="de-DE"/>
+        </w:rPr>
+        <w:t>ngefügt</w:t>
       </w:r>
     </w:p>
     <w:sectPr>

</xml_diff>

<commit_message>
GUI Fehler verbessert und Navigations eingefügt
</commit_message>
<xml_diff>
--- a/Dokumente/Änderungen zur ursprünglichen Spezifikation.docx
+++ b/Dokumente/Änderungen zur ursprünglichen Spezifikation.docx
@@ -229,6 +229,20 @@
           <w:lang w:val="de-DE"/>
         </w:rPr>
       </w:pPr>
+      <w:r>
+        <w:rPr>
+          <w:lang w:val="de-DE"/>
+        </w:rPr>
+        <w:t>GUI Layout individuell angepasst und verä</w:t>
+      </w:r>
+      <w:r>
+        <w:rPr>
+          <w:lang w:val="de-DE"/>
+        </w:rPr>
+        <w:t>ndert</w:t>
+      </w:r>
+      <w:bookmarkStart w:id="0" w:name="_GoBack"/>
+      <w:bookmarkEnd w:id="0"/>
     </w:p>
     <w:p>
       <w:pPr>
@@ -321,15 +335,7 @@
         <w:rPr>
           <w:lang w:val="de-DE"/>
         </w:rPr>
-        <w:t xml:space="preserve"> ei</w:t>
-      </w:r>
-      <w:bookmarkStart w:id="0" w:name="_GoBack"/>
-      <w:bookmarkEnd w:id="0"/>
-      <w:r>
-        <w:rPr>
-          <w:lang w:val="de-DE"/>
-        </w:rPr>
-        <w:t>ngefügt</w:t>
+        <w:t xml:space="preserve"> eingefügt</w:t>
       </w:r>
     </w:p>
     <w:sectPr>

</xml_diff>

<commit_message>
Logout Button eingefügt für Kunde und Admin, Bestell zähler angepasst, GUI Navigation abgerundet
</commit_message>
<xml_diff>
--- a/Dokumente/Änderungen zur ursprünglichen Spezifikation.docx
+++ b/Dokumente/Änderungen zur ursprünglichen Spezifikation.docx
@@ -240,6 +240,26 @@
           <w:lang w:val="de-DE"/>
         </w:rPr>
         <w:t>ndert</w:t>
+      </w:r>
+    </w:p>
+    <w:p>
+      <w:pPr>
+        <w:pStyle w:val="Listenabsatz"/>
+        <w:numPr>
+          <w:ilvl w:val="0"/>
+          <w:numId w:val="4"/>
+        </w:numPr>
+        <w:rPr>
+          <w:b/>
+          <w:u w:val="single"/>
+          <w:lang w:val="de-DE"/>
+        </w:rPr>
+      </w:pPr>
+      <w:r>
+        <w:rPr>
+          <w:lang w:val="de-DE"/>
+        </w:rPr>
+        <w:t>Logout Button für Kunde und Admin eingefügt</w:t>
       </w:r>
       <w:bookmarkStart w:id="0" w:name="_GoBack"/>
       <w:bookmarkEnd w:id="0"/>

</xml_diff>

<commit_message>
Dokumente (Zwischenstand, Änderungen) aktualisiert
</commit_message>
<xml_diff>
--- a/Dokumente/Änderungen zur ursprünglichen Spezifikation.docx
+++ b/Dokumente/Änderungen zur ursprünglichen Spezifikation.docx
@@ -287,8 +287,6 @@
         </w:rPr>
         <w:t>Kunde bekommt Fehler Meldung, wenn Format nicht stimmt (Jahr, Länge etc)</w:t>
       </w:r>
-      <w:bookmarkStart w:id="0" w:name="_GoBack"/>
-      <w:bookmarkEnd w:id="0"/>
     </w:p>
     <w:p>
       <w:pPr>
@@ -379,7 +377,7 @@
           <w:u w:val="single"/>
           <w:lang w:val="de-DE"/>
         </w:rPr>
-        <w:t>Team</w:t>
+        <w:t>Entscheidende Punkte für Präsentation</w:t>
       </w:r>
     </w:p>
     <w:p>
@@ -433,7 +431,13 @@
         <w:rPr>
           <w:lang w:val="de-DE"/>
         </w:rPr>
-        <w:t xml:space="preserve">Passwort </w:t>
+        <w:t>Passwort</w:t>
+      </w:r>
+      <w:r>
+        <w:rPr>
+          <w:lang w:val="de-DE"/>
+        </w:rPr>
+        <w:t>-</w:t>
       </w:r>
       <w:proofErr w:type="spellStart"/>
       <w:r>
@@ -447,7 +451,236 @@
         <w:rPr>
           <w:lang w:val="de-DE"/>
         </w:rPr>
-        <w:t xml:space="preserve"> eingefügt</w:t>
+        <w:t xml:space="preserve"> </w:t>
+      </w:r>
+      <w:r>
+        <w:rPr>
+          <w:lang w:val="de-DE"/>
+        </w:rPr>
+        <w:t>in Datenbank</w:t>
+      </w:r>
+    </w:p>
+    <w:p>
+      <w:pPr>
+        <w:pStyle w:val="Listenabsatz"/>
+        <w:numPr>
+          <w:ilvl w:val="0"/>
+          <w:numId w:val="4"/>
+        </w:numPr>
+        <w:rPr>
+          <w:lang w:val="de-DE"/>
+        </w:rPr>
+      </w:pPr>
+      <w:r>
+        <w:rPr>
+          <w:lang w:val="de-DE"/>
+        </w:rPr>
+        <w:t xml:space="preserve">Rechtsklick-Kontextmenü und Tabs im </w:t>
+      </w:r>
+      <w:proofErr w:type="spellStart"/>
+      <w:r>
+        <w:rPr>
+          <w:lang w:val="de-DE"/>
+        </w:rPr>
+        <w:t>Adminbereich</w:t>
+      </w:r>
+      <w:proofErr w:type="spellEnd"/>
+    </w:p>
+    <w:p>
+      <w:pPr>
+        <w:pStyle w:val="Listenabsatz"/>
+        <w:numPr>
+          <w:ilvl w:val="0"/>
+          <w:numId w:val="4"/>
+        </w:numPr>
+        <w:rPr>
+          <w:lang w:val="de-DE"/>
+        </w:rPr>
+      </w:pPr>
+      <w:r>
+        <w:rPr>
+          <w:lang w:val="de-DE"/>
+        </w:rPr>
+        <w:t>Pop-Up Fenster zum Bearbeiten von Einträgen</w:t>
+      </w:r>
+    </w:p>
+    <w:p>
+      <w:pPr>
+        <w:pStyle w:val="Listenabsatz"/>
+        <w:numPr>
+          <w:ilvl w:val="0"/>
+          <w:numId w:val="4"/>
+        </w:numPr>
+        <w:rPr>
+          <w:lang w:val="de-DE"/>
+        </w:rPr>
+      </w:pPr>
+      <w:r>
+        <w:rPr>
+          <w:lang w:val="de-DE"/>
+        </w:rPr>
+        <w:t>Prüfung: Pro Kunde und film nur je eine Bewertung zulässig</w:t>
+      </w:r>
+    </w:p>
+    <w:p>
+      <w:pPr>
+        <w:pStyle w:val="Listenabsatz"/>
+        <w:numPr>
+          <w:ilvl w:val="0"/>
+          <w:numId w:val="4"/>
+        </w:numPr>
+        <w:rPr>
+          <w:lang w:val="de-DE"/>
+        </w:rPr>
+      </w:pPr>
+      <w:r>
+        <w:rPr>
+          <w:lang w:val="de-DE"/>
+        </w:rPr>
+        <w:t xml:space="preserve">Grids und </w:t>
+      </w:r>
+      <w:proofErr w:type="spellStart"/>
+      <w:r>
+        <w:rPr>
+          <w:lang w:val="de-DE"/>
+        </w:rPr>
+        <w:t>Autoscaling</w:t>
+      </w:r>
+      <w:proofErr w:type="spellEnd"/>
+    </w:p>
+    <w:p>
+      <w:pPr>
+        <w:rPr>
+          <w:lang w:val="de-DE"/>
+        </w:rPr>
+      </w:pPr>
+    </w:p>
+    <w:p>
+      <w:pPr>
+        <w:rPr>
+          <w:lang w:val="de-DE"/>
+        </w:rPr>
+      </w:pPr>
+      <w:bookmarkStart w:id="0" w:name="_GoBack"/>
+      <w:bookmarkEnd w:id="0"/>
+    </w:p>
+    <w:p>
+      <w:pPr>
+        <w:rPr>
+          <w:b/>
+          <w:u w:val="single"/>
+          <w:lang w:val="de-DE"/>
+        </w:rPr>
+      </w:pPr>
+      <w:r>
+        <w:rPr>
+          <w:b/>
+          <w:u w:val="single"/>
+          <w:lang w:val="de-DE"/>
+        </w:rPr>
+        <w:t>Offene Probleme</w:t>
+      </w:r>
+    </w:p>
+    <w:p>
+      <w:pPr>
+        <w:pStyle w:val="Listenabsatz"/>
+        <w:numPr>
+          <w:ilvl w:val="0"/>
+          <w:numId w:val="6"/>
+        </w:numPr>
+        <w:rPr>
+          <w:b/>
+          <w:u w:val="single"/>
+          <w:lang w:val="de-DE"/>
+        </w:rPr>
+      </w:pPr>
+      <w:r>
+        <w:rPr>
+          <w:lang w:val="de-DE"/>
+        </w:rPr>
+        <w:t>Registrierung mit Jahreszahlen kleiner als 1753 lässt Programm aufhängen</w:t>
+      </w:r>
+    </w:p>
+    <w:p>
+      <w:pPr>
+        <w:pStyle w:val="Listenabsatz"/>
+        <w:numPr>
+          <w:ilvl w:val="0"/>
+          <w:numId w:val="6"/>
+        </w:numPr>
+        <w:rPr>
+          <w:lang w:val="de-DE"/>
+        </w:rPr>
+      </w:pPr>
+      <w:r>
+        <w:rPr>
+          <w:lang w:val="de-DE"/>
+        </w:rPr>
+        <w:t xml:space="preserve">Admin muss wenigstens einmal vorher in </w:t>
+      </w:r>
+      <w:proofErr w:type="spellStart"/>
+      <w:r>
+        <w:rPr>
+          <w:lang w:val="de-DE"/>
+        </w:rPr>
+        <w:t>D</w:t>
+      </w:r>
+      <w:r>
+        <w:rPr>
+          <w:lang w:val="de-DE"/>
+        </w:rPr>
+        <w:t>a</w:t>
+      </w:r>
+      <w:r>
+        <w:rPr>
+          <w:lang w:val="de-DE"/>
+        </w:rPr>
+        <w:t>t</w:t>
+      </w:r>
+      <w:r>
+        <w:rPr>
+          <w:lang w:val="de-DE"/>
+        </w:rPr>
+        <w:t>e</w:t>
+      </w:r>
+      <w:r>
+        <w:rPr>
+          <w:lang w:val="de-DE"/>
+        </w:rPr>
+        <w:t>nbankSample</w:t>
+      </w:r>
+      <w:proofErr w:type="spellEnd"/>
+      <w:r>
+        <w:rPr>
+          <w:lang w:val="de-DE"/>
+        </w:rPr>
+        <w:t>-</w:t>
+      </w:r>
+      <w:r>
+        <w:rPr>
+          <w:lang w:val="de-DE"/>
+        </w:rPr>
+        <w:t xml:space="preserve">Klasse angelegt sein </w:t>
+      </w:r>
+    </w:p>
+    <w:p>
+      <w:pPr>
+        <w:pStyle w:val="Listenabsatz"/>
+        <w:rPr>
+          <w:lang w:val="de-DE"/>
+        </w:rPr>
+      </w:pPr>
+      <w:r>
+        <w:rPr>
+          <w:lang w:val="de-DE"/>
+        </w:rPr>
+        <w:sym w:font="Wingdings" w:char="F0E0"/>
+      </w:r>
+      <w:r>
+        <w:rPr>
+          <w:lang w:val="de-DE"/>
+        </w:rPr>
+        <w:t xml:space="preserve"> Passwort im Klartext unvermeidbar</w:t>
       </w:r>
     </w:p>
     <w:sectPr>
@@ -463,6 +696,119 @@
 <file path=word/numbering.xml><?xml version="1.0" encoding="utf-8"?>
 <w:numbering xmlns:wpc="http://schemas.microsoft.com/office/word/2010/wordprocessingCanvas" xmlns:cx="http://schemas.microsoft.com/office/drawing/2014/chartex" xmlns:cx1="http://schemas.microsoft.com/office/drawing/2015/9/8/chartex" xmlns:cx2="http://schemas.microsoft.com/office/drawing/2015/10/21/chartex" xmlns:cx3="http://schemas.microsoft.com/office/drawing/2016/5/9/chartex" xmlns:cx4="http://schemas.microsoft.com/office/drawing/2016/5/10/chartex" xmlns:cx5="http://schemas.microsoft.com/office/drawing/2016/5/11/chartex" xmlns:cx6="http://schemas.microsoft.com/office/drawing/2016/5/12/chartex" xmlns:cx7="http://schemas.microsoft.com/office/drawing/2016/5/13/chartex" xmlns:cx8="http://schemas.microsoft.com/office/drawing/2016/5/14/chartex" xmlns:mc="http://schemas.openxmlformats.org/markup-compatibility/2006" xmlns:aink="http://schemas.microsoft.com/office/drawing/2016/ink" xmlns:am3d="http://schemas.microsoft.com/office/drawing/2017/model3d" xmlns:o="urn:schemas-microsoft-com:office:office" xmlns:r="http://schemas.openxmlformats.org/officeDocument/2006/relationships" xmlns:m="http://schemas.openxmlformats.org/officeDocument/2006/math" xmlns:v="urn:schemas-microsoft-com:vml" xmlns:wp14="http://schemas.microsoft.com/office/word/2010/wordprocessingDrawing" xmlns:wp="http://schemas.openxmlformats.org/drawingml/2006/wordprocessingDrawing" xmlns:w10="urn:schemas-microsoft-com:office:word" xmlns:w="http://schemas.openxmlformats.org/wordprocessingml/2006/main" xmlns:w14="http://schemas.microsoft.com/office/word/2010/wordml" xmlns:w15="http://schemas.microsoft.com/office/word/2012/wordml" xmlns:w16cid="http://schemas.microsoft.com/office/word/2016/wordml/cid" xmlns:w16se="http://schemas.microsoft.com/office/word/2015/wordml/symex" xmlns:wpg="http://schemas.microsoft.com/office/word/2010/wordprocessingGroup" xmlns:wpi="http://schemas.microsoft.com/office/word/2010/wordprocessingInk" xmlns:wne="http://schemas.microsoft.com/office/word/2006/wordml" xmlns:wps="http://schemas.microsoft.com/office/word/2010/wordprocessingShape" mc:Ignorable="w14 w15 w16se w16cid wp14">
   <w:abstractNum w:abstractNumId="0" w15:restartNumberingAfterBreak="0">
+    <w:nsid w:val="12383370"/>
+    <w:multiLevelType w:val="hybridMultilevel"/>
+    <w:tmpl w:val="28D6F448"/>
+    <w:lvl w:ilvl="0" w:tplc="04070001">
+      <w:start w:val="1"/>
+      <w:numFmt w:val="bullet"/>
+      <w:lvlText w:val=""/>
+      <w:lvlJc w:val="left"/>
+      <w:pPr>
+        <w:ind w:left="720" w:hanging="360"/>
+      </w:pPr>
+      <w:rPr>
+        <w:rFonts w:ascii="Symbol" w:hAnsi="Symbol" w:hint="default"/>
+      </w:rPr>
+    </w:lvl>
+    <w:lvl w:ilvl="1" w:tplc="04070003" w:tentative="1">
+      <w:start w:val="1"/>
+      <w:numFmt w:val="bullet"/>
+      <w:lvlText w:val="o"/>
+      <w:lvlJc w:val="left"/>
+      <w:pPr>
+        <w:ind w:left="1440" w:hanging="360"/>
+      </w:pPr>
+      <w:rPr>
+        <w:rFonts w:ascii="Courier New" w:hAnsi="Courier New" w:cs="Courier New" w:hint="default"/>
+      </w:rPr>
+    </w:lvl>
+    <w:lvl w:ilvl="2" w:tplc="04070005" w:tentative="1">
+      <w:start w:val="1"/>
+      <w:numFmt w:val="bullet"/>
+      <w:lvlText w:val=""/>
+      <w:lvlJc w:val="left"/>
+      <w:pPr>
+        <w:ind w:left="2160" w:hanging="360"/>
+      </w:pPr>
+      <w:rPr>
+        <w:rFonts w:ascii="Wingdings" w:hAnsi="Wingdings" w:hint="default"/>
+      </w:rPr>
+    </w:lvl>
+    <w:lvl w:ilvl="3" w:tplc="04070001" w:tentative="1">
+      <w:start w:val="1"/>
+      <w:numFmt w:val="bullet"/>
+      <w:lvlText w:val=""/>
+      <w:lvlJc w:val="left"/>
+      <w:pPr>
+        <w:ind w:left="2880" w:hanging="360"/>
+      </w:pPr>
+      <w:rPr>
+        <w:rFonts w:ascii="Symbol" w:hAnsi="Symbol" w:hint="default"/>
+      </w:rPr>
+    </w:lvl>
+    <w:lvl w:ilvl="4" w:tplc="04070003" w:tentative="1">
+      <w:start w:val="1"/>
+      <w:numFmt w:val="bullet"/>
+      <w:lvlText w:val="o"/>
+      <w:lvlJc w:val="left"/>
+      <w:pPr>
+        <w:ind w:left="3600" w:hanging="360"/>
+      </w:pPr>
+      <w:rPr>
+        <w:rFonts w:ascii="Courier New" w:hAnsi="Courier New" w:cs="Courier New" w:hint="default"/>
+      </w:rPr>
+    </w:lvl>
+    <w:lvl w:ilvl="5" w:tplc="04070005" w:tentative="1">
+      <w:start w:val="1"/>
+      <w:numFmt w:val="bullet"/>
+      <w:lvlText w:val=""/>
+      <w:lvlJc w:val="left"/>
+      <w:pPr>
+        <w:ind w:left="4320" w:hanging="360"/>
+      </w:pPr>
+      <w:rPr>
+        <w:rFonts w:ascii="Wingdings" w:hAnsi="Wingdings" w:hint="default"/>
+      </w:rPr>
+    </w:lvl>
+    <w:lvl w:ilvl="6" w:tplc="04070001" w:tentative="1">
+      <w:start w:val="1"/>
+      <w:numFmt w:val="bullet"/>
+      <w:lvlText w:val=""/>
+      <w:lvlJc w:val="left"/>
+      <w:pPr>
+        <w:ind w:left="5040" w:hanging="360"/>
+      </w:pPr>
+      <w:rPr>
+        <w:rFonts w:ascii="Symbol" w:hAnsi="Symbol" w:hint="default"/>
+      </w:rPr>
+    </w:lvl>
+    <w:lvl w:ilvl="7" w:tplc="04070003" w:tentative="1">
+      <w:start w:val="1"/>
+      <w:numFmt w:val="bullet"/>
+      <w:lvlText w:val="o"/>
+      <w:lvlJc w:val="left"/>
+      <w:pPr>
+        <w:ind w:left="5760" w:hanging="360"/>
+      </w:pPr>
+      <w:rPr>
+        <w:rFonts w:ascii="Courier New" w:hAnsi="Courier New" w:cs="Courier New" w:hint="default"/>
+      </w:rPr>
+    </w:lvl>
+    <w:lvl w:ilvl="8" w:tplc="04070005" w:tentative="1">
+      <w:start w:val="1"/>
+      <w:numFmt w:val="bullet"/>
+      <w:lvlText w:val=""/>
+      <w:lvlJc w:val="left"/>
+      <w:pPr>
+        <w:ind w:left="6480" w:hanging="360"/>
+      </w:pPr>
+      <w:rPr>
+        <w:rFonts w:ascii="Wingdings" w:hAnsi="Wingdings" w:hint="default"/>
+      </w:rPr>
+    </w:lvl>
+  </w:abstractNum>
+  <w:abstractNum w:abstractNumId="1" w15:restartNumberingAfterBreak="0">
     <w:nsid w:val="181514FF"/>
     <w:multiLevelType w:val="hybridMultilevel"/>
     <w:tmpl w:val="661CBD58"/>
@@ -575,7 +921,7 @@
       </w:rPr>
     </w:lvl>
   </w:abstractNum>
-  <w:abstractNum w:abstractNumId="1" w15:restartNumberingAfterBreak="0">
+  <w:abstractNum w:abstractNumId="2" w15:restartNumberingAfterBreak="0">
     <w:nsid w:val="3D9D7707"/>
     <w:multiLevelType w:val="hybridMultilevel"/>
     <w:tmpl w:val="E1BEDF68"/>
@@ -688,7 +1034,7 @@
       </w:rPr>
     </w:lvl>
   </w:abstractNum>
-  <w:abstractNum w:abstractNumId="2" w15:restartNumberingAfterBreak="0">
+  <w:abstractNum w:abstractNumId="3" w15:restartNumberingAfterBreak="0">
     <w:nsid w:val="42601FF2"/>
     <w:multiLevelType w:val="hybridMultilevel"/>
     <w:tmpl w:val="96DACF20"/>
@@ -800,7 +1146,7 @@
       </w:rPr>
     </w:lvl>
   </w:abstractNum>
-  <w:abstractNum w:abstractNumId="3" w15:restartNumberingAfterBreak="0">
+  <w:abstractNum w:abstractNumId="4" w15:restartNumberingAfterBreak="0">
     <w:nsid w:val="4F287128"/>
     <w:multiLevelType w:val="hybridMultilevel"/>
     <w:tmpl w:val="C7DA815A"/>
@@ -913,7 +1259,7 @@
       </w:rPr>
     </w:lvl>
   </w:abstractNum>
-  <w:abstractNum w:abstractNumId="4" w15:restartNumberingAfterBreak="0">
+  <w:abstractNum w:abstractNumId="5" w15:restartNumberingAfterBreak="0">
     <w:nsid w:val="5BC149B9"/>
     <w:multiLevelType w:val="hybridMultilevel"/>
     <w:tmpl w:val="0C8E1712"/>
@@ -1027,19 +1373,22 @@
     </w:lvl>
   </w:abstractNum>
   <w:num w:numId="1">
-    <w:abstractNumId w:val="0"/>
+    <w:abstractNumId w:val="1"/>
   </w:num>
   <w:num w:numId="2">
+    <w:abstractNumId w:val="5"/>
+  </w:num>
+  <w:num w:numId="3">
     <w:abstractNumId w:val="4"/>
   </w:num>
-  <w:num w:numId="3">
+  <w:num w:numId="4">
+    <w:abstractNumId w:val="2"/>
+  </w:num>
+  <w:num w:numId="5">
     <w:abstractNumId w:val="3"/>
   </w:num>
-  <w:num w:numId="4">
-    <w:abstractNumId w:val="1"/>
-  </w:num>
-  <w:num w:numId="5">
-    <w:abstractNumId w:val="2"/>
+  <w:num w:numId="6">
+    <w:abstractNumId w:val="0"/>
   </w:num>
 </w:numbering>
 </file>

</xml_diff>

<commit_message>
SqlTypeException aufgrund MinValue behoben
</commit_message>
<xml_diff>
--- a/Dokumente/Änderungen zur ursprünglichen Spezifikation.docx
+++ b/Dokumente/Änderungen zur ursprünglichen Spezifikation.docx
@@ -561,8 +561,6 @@
           <w:lang w:val="de-DE"/>
         </w:rPr>
       </w:pPr>
-      <w:bookmarkStart w:id="0" w:name="_GoBack"/>
-      <w:bookmarkEnd w:id="0"/>
     </w:p>
     <w:p>
       <w:pPr>
@@ -586,7 +584,7 @@
         <w:pStyle w:val="Listenabsatz"/>
         <w:numPr>
           <w:ilvl w:val="0"/>
-          <w:numId w:val="6"/>
+          <w:numId w:val="8"/>
         </w:numPr>
         <w:rPr>
           <w:b/>
@@ -594,24 +592,8 @@
           <w:lang w:val="de-DE"/>
         </w:rPr>
       </w:pPr>
-      <w:r>
-        <w:rPr>
-          <w:lang w:val="de-DE"/>
-        </w:rPr>
-        <w:t>Registrierung mit Jahreszahlen kleiner als 1753 lässt Programm aufhängen</w:t>
-      </w:r>
-    </w:p>
-    <w:p>
-      <w:pPr>
-        <w:pStyle w:val="Listenabsatz"/>
-        <w:numPr>
-          <w:ilvl w:val="0"/>
-          <w:numId w:val="6"/>
-        </w:numPr>
-        <w:rPr>
-          <w:lang w:val="de-DE"/>
-        </w:rPr>
-      </w:pPr>
+      <w:bookmarkStart w:id="0" w:name="_GoBack"/>
+      <w:bookmarkEnd w:id="0"/>
       <w:r>
         <w:rPr>
           <w:lang w:val="de-DE"/>
@@ -623,44 +605,14 @@
         <w:rPr>
           <w:lang w:val="de-DE"/>
         </w:rPr>
-        <w:t>D</w:t>
-      </w:r>
-      <w:r>
-        <w:rPr>
-          <w:lang w:val="de-DE"/>
-        </w:rPr>
-        <w:t>a</w:t>
-      </w:r>
-      <w:r>
-        <w:rPr>
-          <w:lang w:val="de-DE"/>
-        </w:rPr>
-        <w:t>t</w:t>
-      </w:r>
-      <w:r>
-        <w:rPr>
-          <w:lang w:val="de-DE"/>
-        </w:rPr>
-        <w:t>e</w:t>
-      </w:r>
-      <w:r>
-        <w:rPr>
-          <w:lang w:val="de-DE"/>
-        </w:rPr>
-        <w:t>nbankSample</w:t>
+        <w:t>DatenbankSample</w:t>
       </w:r>
       <w:proofErr w:type="spellEnd"/>
       <w:r>
         <w:rPr>
           <w:lang w:val="de-DE"/>
         </w:rPr>
-        <w:t>-</w:t>
-      </w:r>
-      <w:r>
-        <w:rPr>
-          <w:lang w:val="de-DE"/>
-        </w:rPr>
-        <w:t xml:space="preserve">Klasse angelegt sein </w:t>
+        <w:t xml:space="preserve">-Klasse angelegt sein </w:t>
       </w:r>
     </w:p>
     <w:p>
@@ -809,6 +761,119 @@
     </w:lvl>
   </w:abstractNum>
   <w:abstractNum w:abstractNumId="1" w15:restartNumberingAfterBreak="0">
+    <w:nsid w:val="14EA0FF7"/>
+    <w:multiLevelType w:val="hybridMultilevel"/>
+    <w:tmpl w:val="45043188"/>
+    <w:lvl w:ilvl="0" w:tplc="04070001">
+      <w:start w:val="1"/>
+      <w:numFmt w:val="bullet"/>
+      <w:lvlText w:val=""/>
+      <w:lvlJc w:val="left"/>
+      <w:pPr>
+        <w:ind w:left="1440" w:hanging="360"/>
+      </w:pPr>
+      <w:rPr>
+        <w:rFonts w:ascii="Symbol" w:hAnsi="Symbol" w:hint="default"/>
+      </w:rPr>
+    </w:lvl>
+    <w:lvl w:ilvl="1" w:tplc="04070003" w:tentative="1">
+      <w:start w:val="1"/>
+      <w:numFmt w:val="bullet"/>
+      <w:lvlText w:val="o"/>
+      <w:lvlJc w:val="left"/>
+      <w:pPr>
+        <w:ind w:left="2160" w:hanging="360"/>
+      </w:pPr>
+      <w:rPr>
+        <w:rFonts w:ascii="Courier New" w:hAnsi="Courier New" w:cs="Courier New" w:hint="default"/>
+      </w:rPr>
+    </w:lvl>
+    <w:lvl w:ilvl="2" w:tplc="04070005" w:tentative="1">
+      <w:start w:val="1"/>
+      <w:numFmt w:val="bullet"/>
+      <w:lvlText w:val=""/>
+      <w:lvlJc w:val="left"/>
+      <w:pPr>
+        <w:ind w:left="2880" w:hanging="360"/>
+      </w:pPr>
+      <w:rPr>
+        <w:rFonts w:ascii="Wingdings" w:hAnsi="Wingdings" w:hint="default"/>
+      </w:rPr>
+    </w:lvl>
+    <w:lvl w:ilvl="3" w:tplc="04070001" w:tentative="1">
+      <w:start w:val="1"/>
+      <w:numFmt w:val="bullet"/>
+      <w:lvlText w:val=""/>
+      <w:lvlJc w:val="left"/>
+      <w:pPr>
+        <w:ind w:left="3600" w:hanging="360"/>
+      </w:pPr>
+      <w:rPr>
+        <w:rFonts w:ascii="Symbol" w:hAnsi="Symbol" w:hint="default"/>
+      </w:rPr>
+    </w:lvl>
+    <w:lvl w:ilvl="4" w:tplc="04070003" w:tentative="1">
+      <w:start w:val="1"/>
+      <w:numFmt w:val="bullet"/>
+      <w:lvlText w:val="o"/>
+      <w:lvlJc w:val="left"/>
+      <w:pPr>
+        <w:ind w:left="4320" w:hanging="360"/>
+      </w:pPr>
+      <w:rPr>
+        <w:rFonts w:ascii="Courier New" w:hAnsi="Courier New" w:cs="Courier New" w:hint="default"/>
+      </w:rPr>
+    </w:lvl>
+    <w:lvl w:ilvl="5" w:tplc="04070005" w:tentative="1">
+      <w:start w:val="1"/>
+      <w:numFmt w:val="bullet"/>
+      <w:lvlText w:val=""/>
+      <w:lvlJc w:val="left"/>
+      <w:pPr>
+        <w:ind w:left="5040" w:hanging="360"/>
+      </w:pPr>
+      <w:rPr>
+        <w:rFonts w:ascii="Wingdings" w:hAnsi="Wingdings" w:hint="default"/>
+      </w:rPr>
+    </w:lvl>
+    <w:lvl w:ilvl="6" w:tplc="04070001" w:tentative="1">
+      <w:start w:val="1"/>
+      <w:numFmt w:val="bullet"/>
+      <w:lvlText w:val=""/>
+      <w:lvlJc w:val="left"/>
+      <w:pPr>
+        <w:ind w:left="5760" w:hanging="360"/>
+      </w:pPr>
+      <w:rPr>
+        <w:rFonts w:ascii="Symbol" w:hAnsi="Symbol" w:hint="default"/>
+      </w:rPr>
+    </w:lvl>
+    <w:lvl w:ilvl="7" w:tplc="04070003" w:tentative="1">
+      <w:start w:val="1"/>
+      <w:numFmt w:val="bullet"/>
+      <w:lvlText w:val="o"/>
+      <w:lvlJc w:val="left"/>
+      <w:pPr>
+        <w:ind w:left="6480" w:hanging="360"/>
+      </w:pPr>
+      <w:rPr>
+        <w:rFonts w:ascii="Courier New" w:hAnsi="Courier New" w:cs="Courier New" w:hint="default"/>
+      </w:rPr>
+    </w:lvl>
+    <w:lvl w:ilvl="8" w:tplc="04070005" w:tentative="1">
+      <w:start w:val="1"/>
+      <w:numFmt w:val="bullet"/>
+      <w:lvlText w:val=""/>
+      <w:lvlJc w:val="left"/>
+      <w:pPr>
+        <w:ind w:left="7200" w:hanging="360"/>
+      </w:pPr>
+      <w:rPr>
+        <w:rFonts w:ascii="Wingdings" w:hAnsi="Wingdings" w:hint="default"/>
+      </w:rPr>
+    </w:lvl>
+  </w:abstractNum>
+  <w:abstractNum w:abstractNumId="2" w15:restartNumberingAfterBreak="0">
     <w:nsid w:val="181514FF"/>
     <w:multiLevelType w:val="hybridMultilevel"/>
     <w:tmpl w:val="661CBD58"/>
@@ -921,7 +986,120 @@
       </w:rPr>
     </w:lvl>
   </w:abstractNum>
-  <w:abstractNum w:abstractNumId="2" w15:restartNumberingAfterBreak="0">
+  <w:abstractNum w:abstractNumId="3" w15:restartNumberingAfterBreak="0">
+    <w:nsid w:val="3A19177E"/>
+    <w:multiLevelType w:val="hybridMultilevel"/>
+    <w:tmpl w:val="EE889F48"/>
+    <w:lvl w:ilvl="0" w:tplc="04070001">
+      <w:start w:val="1"/>
+      <w:numFmt w:val="bullet"/>
+      <w:lvlText w:val=""/>
+      <w:lvlJc w:val="left"/>
+      <w:pPr>
+        <w:ind w:left="720" w:hanging="360"/>
+      </w:pPr>
+      <w:rPr>
+        <w:rFonts w:ascii="Symbol" w:hAnsi="Symbol" w:hint="default"/>
+      </w:rPr>
+    </w:lvl>
+    <w:lvl w:ilvl="1" w:tplc="04070003" w:tentative="1">
+      <w:start w:val="1"/>
+      <w:numFmt w:val="bullet"/>
+      <w:lvlText w:val="o"/>
+      <w:lvlJc w:val="left"/>
+      <w:pPr>
+        <w:ind w:left="1440" w:hanging="360"/>
+      </w:pPr>
+      <w:rPr>
+        <w:rFonts w:ascii="Courier New" w:hAnsi="Courier New" w:cs="Courier New" w:hint="default"/>
+      </w:rPr>
+    </w:lvl>
+    <w:lvl w:ilvl="2" w:tplc="04070005" w:tentative="1">
+      <w:start w:val="1"/>
+      <w:numFmt w:val="bullet"/>
+      <w:lvlText w:val=""/>
+      <w:lvlJc w:val="left"/>
+      <w:pPr>
+        <w:ind w:left="2160" w:hanging="360"/>
+      </w:pPr>
+      <w:rPr>
+        <w:rFonts w:ascii="Wingdings" w:hAnsi="Wingdings" w:hint="default"/>
+      </w:rPr>
+    </w:lvl>
+    <w:lvl w:ilvl="3" w:tplc="04070001" w:tentative="1">
+      <w:start w:val="1"/>
+      <w:numFmt w:val="bullet"/>
+      <w:lvlText w:val=""/>
+      <w:lvlJc w:val="left"/>
+      <w:pPr>
+        <w:ind w:left="2880" w:hanging="360"/>
+      </w:pPr>
+      <w:rPr>
+        <w:rFonts w:ascii="Symbol" w:hAnsi="Symbol" w:hint="default"/>
+      </w:rPr>
+    </w:lvl>
+    <w:lvl w:ilvl="4" w:tplc="04070003" w:tentative="1">
+      <w:start w:val="1"/>
+      <w:numFmt w:val="bullet"/>
+      <w:lvlText w:val="o"/>
+      <w:lvlJc w:val="left"/>
+      <w:pPr>
+        <w:ind w:left="3600" w:hanging="360"/>
+      </w:pPr>
+      <w:rPr>
+        <w:rFonts w:ascii="Courier New" w:hAnsi="Courier New" w:cs="Courier New" w:hint="default"/>
+      </w:rPr>
+    </w:lvl>
+    <w:lvl w:ilvl="5" w:tplc="04070005" w:tentative="1">
+      <w:start w:val="1"/>
+      <w:numFmt w:val="bullet"/>
+      <w:lvlText w:val=""/>
+      <w:lvlJc w:val="left"/>
+      <w:pPr>
+        <w:ind w:left="4320" w:hanging="360"/>
+      </w:pPr>
+      <w:rPr>
+        <w:rFonts w:ascii="Wingdings" w:hAnsi="Wingdings" w:hint="default"/>
+      </w:rPr>
+    </w:lvl>
+    <w:lvl w:ilvl="6" w:tplc="04070001" w:tentative="1">
+      <w:start w:val="1"/>
+      <w:numFmt w:val="bullet"/>
+      <w:lvlText w:val=""/>
+      <w:lvlJc w:val="left"/>
+      <w:pPr>
+        <w:ind w:left="5040" w:hanging="360"/>
+      </w:pPr>
+      <w:rPr>
+        <w:rFonts w:ascii="Symbol" w:hAnsi="Symbol" w:hint="default"/>
+      </w:rPr>
+    </w:lvl>
+    <w:lvl w:ilvl="7" w:tplc="04070003" w:tentative="1">
+      <w:start w:val="1"/>
+      <w:numFmt w:val="bullet"/>
+      <w:lvlText w:val="o"/>
+      <w:lvlJc w:val="left"/>
+      <w:pPr>
+        <w:ind w:left="5760" w:hanging="360"/>
+      </w:pPr>
+      <w:rPr>
+        <w:rFonts w:ascii="Courier New" w:hAnsi="Courier New" w:cs="Courier New" w:hint="default"/>
+      </w:rPr>
+    </w:lvl>
+    <w:lvl w:ilvl="8" w:tplc="04070005" w:tentative="1">
+      <w:start w:val="1"/>
+      <w:numFmt w:val="bullet"/>
+      <w:lvlText w:val=""/>
+      <w:lvlJc w:val="left"/>
+      <w:pPr>
+        <w:ind w:left="6480" w:hanging="360"/>
+      </w:pPr>
+      <w:rPr>
+        <w:rFonts w:ascii="Wingdings" w:hAnsi="Wingdings" w:hint="default"/>
+      </w:rPr>
+    </w:lvl>
+  </w:abstractNum>
+  <w:abstractNum w:abstractNumId="4" w15:restartNumberingAfterBreak="0">
     <w:nsid w:val="3D9D7707"/>
     <w:multiLevelType w:val="hybridMultilevel"/>
     <w:tmpl w:val="E1BEDF68"/>
@@ -1034,7 +1212,7 @@
       </w:rPr>
     </w:lvl>
   </w:abstractNum>
-  <w:abstractNum w:abstractNumId="3" w15:restartNumberingAfterBreak="0">
+  <w:abstractNum w:abstractNumId="5" w15:restartNumberingAfterBreak="0">
     <w:nsid w:val="42601FF2"/>
     <w:multiLevelType w:val="hybridMultilevel"/>
     <w:tmpl w:val="96DACF20"/>
@@ -1146,7 +1324,7 @@
       </w:rPr>
     </w:lvl>
   </w:abstractNum>
-  <w:abstractNum w:abstractNumId="4" w15:restartNumberingAfterBreak="0">
+  <w:abstractNum w:abstractNumId="6" w15:restartNumberingAfterBreak="0">
     <w:nsid w:val="4F287128"/>
     <w:multiLevelType w:val="hybridMultilevel"/>
     <w:tmpl w:val="C7DA815A"/>
@@ -1259,7 +1437,7 @@
       </w:rPr>
     </w:lvl>
   </w:abstractNum>
-  <w:abstractNum w:abstractNumId="5" w15:restartNumberingAfterBreak="0">
+  <w:abstractNum w:abstractNumId="7" w15:restartNumberingAfterBreak="0">
     <w:nsid w:val="5BC149B9"/>
     <w:multiLevelType w:val="hybridMultilevel"/>
     <w:tmpl w:val="0C8E1712"/>
@@ -1373,22 +1551,28 @@
     </w:lvl>
   </w:abstractNum>
   <w:num w:numId="1">
-    <w:abstractNumId w:val="1"/>
+    <w:abstractNumId w:val="2"/>
   </w:num>
   <w:num w:numId="2">
-    <w:abstractNumId w:val="5"/>
+    <w:abstractNumId w:val="7"/>
   </w:num>
   <w:num w:numId="3">
+    <w:abstractNumId w:val="6"/>
+  </w:num>
+  <w:num w:numId="4">
     <w:abstractNumId w:val="4"/>
   </w:num>
-  <w:num w:numId="4">
-    <w:abstractNumId w:val="2"/>
-  </w:num>
   <w:num w:numId="5">
-    <w:abstractNumId w:val="3"/>
+    <w:abstractNumId w:val="5"/>
   </w:num>
   <w:num w:numId="6">
     <w:abstractNumId w:val="0"/>
+  </w:num>
+  <w:num w:numId="7">
+    <w:abstractNumId w:val="1"/>
+  </w:num>
+  <w:num w:numId="8">
+    <w:abstractNumId w:val="3"/>
   </w:num>
 </w:numbering>
 </file>

</xml_diff>

<commit_message>
Word Dokument über Spezifikationsänderungen ergänzt.
</commit_message>
<xml_diff>
--- a/Dokumente/Änderungen zur ursprünglichen Spezifikation.docx
+++ b/Dokumente/Änderungen zur ursprünglichen Spezifikation.docx
@@ -1,6 +1,6 @@
 
 <file path=word/document.xml><?xml version="1.0" encoding="utf-8"?>
-<w:document xmlns:wpc="http://schemas.microsoft.com/office/word/2010/wordprocessingCanvas" xmlns:cx="http://schemas.microsoft.com/office/drawing/2014/chartex" xmlns:cx1="http://schemas.microsoft.com/office/drawing/2015/9/8/chartex" xmlns:cx2="http://schemas.microsoft.com/office/drawing/2015/10/21/chartex" xmlns:cx3="http://schemas.microsoft.com/office/drawing/2016/5/9/chartex" xmlns:cx4="http://schemas.microsoft.com/office/drawing/2016/5/10/chartex" xmlns:cx5="http://schemas.microsoft.com/office/drawing/2016/5/11/chartex" xmlns:cx6="http://schemas.microsoft.com/office/drawing/2016/5/12/chartex" xmlns:cx7="http://schemas.microsoft.com/office/drawing/2016/5/13/chartex" xmlns:cx8="http://schemas.microsoft.com/office/drawing/2016/5/14/chartex" xmlns:mc="http://schemas.openxmlformats.org/markup-compatibility/2006" xmlns:aink="http://schemas.microsoft.com/office/drawing/2016/ink" xmlns:am3d="http://schemas.microsoft.com/office/drawing/2017/model3d" xmlns:o="urn:schemas-microsoft-com:office:office" xmlns:r="http://schemas.openxmlformats.org/officeDocument/2006/relationships" xmlns:m="http://schemas.openxmlformats.org/officeDocument/2006/math" xmlns:v="urn:schemas-microsoft-com:vml" xmlns:wp14="http://schemas.microsoft.com/office/word/2010/wordprocessingDrawing" xmlns:wp="http://schemas.openxmlformats.org/drawingml/2006/wordprocessingDrawing" xmlns:w10="urn:schemas-microsoft-com:office:word" xmlns:w="http://schemas.openxmlformats.org/wordprocessingml/2006/main" xmlns:w14="http://schemas.microsoft.com/office/word/2010/wordml" xmlns:w15="http://schemas.microsoft.com/office/word/2012/wordml" xmlns:w16cid="http://schemas.microsoft.com/office/word/2016/wordml/cid" xmlns:w16se="http://schemas.microsoft.com/office/word/2015/wordml/symex" xmlns:wpg="http://schemas.microsoft.com/office/word/2010/wordprocessingGroup" xmlns:wpi="http://schemas.microsoft.com/office/word/2010/wordprocessingInk" xmlns:wne="http://schemas.microsoft.com/office/word/2006/wordml" xmlns:wps="http://schemas.microsoft.com/office/word/2010/wordprocessingShape" mc:Ignorable="w14 w15 w16se w16cid wp14">
+<w:document xmlns:wpc="http://schemas.microsoft.com/office/word/2010/wordprocessingCanvas" xmlns:cx="http://schemas.microsoft.com/office/drawing/2014/chartex" xmlns:cx1="http://schemas.microsoft.com/office/drawing/2015/9/8/chartex" xmlns:cx2="http://schemas.microsoft.com/office/drawing/2015/10/21/chartex" xmlns:cx3="http://schemas.microsoft.com/office/drawing/2016/5/9/chartex" xmlns:cx4="http://schemas.microsoft.com/office/drawing/2016/5/10/chartex" xmlns:cx5="http://schemas.microsoft.com/office/drawing/2016/5/11/chartex" xmlns:cx6="http://schemas.microsoft.com/office/drawing/2016/5/12/chartex" xmlns:cx7="http://schemas.microsoft.com/office/drawing/2016/5/13/chartex" xmlns:cx8="http://schemas.microsoft.com/office/drawing/2016/5/14/chartex" xmlns:mc="http://schemas.openxmlformats.org/markup-compatibility/2006" xmlns:aink="http://schemas.microsoft.com/office/drawing/2016/ink" xmlns:am3d="http://schemas.microsoft.com/office/drawing/2017/model3d" xmlns:o="urn:schemas-microsoft-com:office:office" xmlns:r="http://schemas.openxmlformats.org/officeDocument/2006/relationships" xmlns:m="http://schemas.openxmlformats.org/officeDocument/2006/math" xmlns:v="urn:schemas-microsoft-com:vml" xmlns:wp14="http://schemas.microsoft.com/office/word/2010/wordprocessingDrawing" xmlns:wp="http://schemas.openxmlformats.org/drawingml/2006/wordprocessingDrawing" xmlns:w10="urn:schemas-microsoft-com:office:word" xmlns:w="http://schemas.openxmlformats.org/wordprocessingml/2006/main" xmlns:w14="http://schemas.microsoft.com/office/word/2010/wordml" xmlns:w15="http://schemas.microsoft.com/office/word/2012/wordml" xmlns:w16se="http://schemas.microsoft.com/office/word/2015/wordml/symex" xmlns:wpg="http://schemas.microsoft.com/office/word/2010/wordprocessingGroup" xmlns:wpi="http://schemas.microsoft.com/office/word/2010/wordprocessingInk" xmlns:wne="http://schemas.microsoft.com/office/word/2006/wordml" xmlns:wps="http://schemas.microsoft.com/office/word/2010/wordprocessingShape" mc:Ignorable="w14 w15 w16se wp14">
   <w:body>
     <w:p>
       <w:pPr>
@@ -189,6 +189,56 @@
           <w:lang w:val="de-DE"/>
         </w:rPr>
       </w:pPr>
+      <w:r>
+        <w:rPr>
+          <w:lang w:val="de-DE"/>
+        </w:rPr>
+        <w:t xml:space="preserve">Interface und Implementierung der Bestellverwaltung um die Methoden </w:t>
+      </w:r>
+      <w:proofErr w:type="spellStart"/>
+      <w:r>
+        <w:rPr>
+          <w:lang w:val="de-DE"/>
+        </w:rPr>
+        <w:t>ReservierenErmaessigt</w:t>
+      </w:r>
+      <w:proofErr w:type="spellEnd"/>
+      <w:r>
+        <w:rPr>
+          <w:lang w:val="de-DE"/>
+        </w:rPr>
+        <w:t xml:space="preserve">, </w:t>
+      </w:r>
+      <w:proofErr w:type="spellStart"/>
+      <w:r>
+        <w:rPr>
+          <w:lang w:val="de-DE"/>
+        </w:rPr>
+        <w:t>BestellungStornieren</w:t>
+      </w:r>
+      <w:proofErr w:type="spellEnd"/>
+      <w:r>
+        <w:rPr>
+          <w:lang w:val="de-DE"/>
+        </w:rPr>
+        <w:t xml:space="preserve"> und </w:t>
+      </w:r>
+      <w:proofErr w:type="spellStart"/>
+      <w:r>
+        <w:rPr>
+          <w:lang w:val="de-DE"/>
+        </w:rPr>
+        <w:t>FreiePlaetzeAnzeigen</w:t>
+      </w:r>
+      <w:proofErr w:type="spellEnd"/>
+      <w:r>
+        <w:rPr>
+          <w:lang w:val="de-DE"/>
+        </w:rPr>
+        <w:t xml:space="preserve"> erweitert</w:t>
+      </w:r>
+      <w:bookmarkStart w:id="0" w:name="_GoBack"/>
+      <w:bookmarkEnd w:id="0"/>
     </w:p>
     <w:p>
       <w:pPr>
@@ -592,8 +642,6 @@
           <w:lang w:val="de-DE"/>
         </w:rPr>
       </w:pPr>
-      <w:bookmarkStart w:id="0" w:name="_GoBack"/>
-      <w:bookmarkEnd w:id="0"/>
       <w:r>
         <w:rPr>
           <w:lang w:val="de-DE"/>
@@ -646,7 +694,7 @@
 </file>
 
 <file path=word/numbering.xml><?xml version="1.0" encoding="utf-8"?>
-<w:numbering xmlns:wpc="http://schemas.microsoft.com/office/word/2010/wordprocessingCanvas" xmlns:cx="http://schemas.microsoft.com/office/drawing/2014/chartex" xmlns:cx1="http://schemas.microsoft.com/office/drawing/2015/9/8/chartex" xmlns:cx2="http://schemas.microsoft.com/office/drawing/2015/10/21/chartex" xmlns:cx3="http://schemas.microsoft.com/office/drawing/2016/5/9/chartex" xmlns:cx4="http://schemas.microsoft.com/office/drawing/2016/5/10/chartex" xmlns:cx5="http://schemas.microsoft.com/office/drawing/2016/5/11/chartex" xmlns:cx6="http://schemas.microsoft.com/office/drawing/2016/5/12/chartex" xmlns:cx7="http://schemas.microsoft.com/office/drawing/2016/5/13/chartex" xmlns:cx8="http://schemas.microsoft.com/office/drawing/2016/5/14/chartex" xmlns:mc="http://schemas.openxmlformats.org/markup-compatibility/2006" xmlns:aink="http://schemas.microsoft.com/office/drawing/2016/ink" xmlns:am3d="http://schemas.microsoft.com/office/drawing/2017/model3d" xmlns:o="urn:schemas-microsoft-com:office:office" xmlns:r="http://schemas.openxmlformats.org/officeDocument/2006/relationships" xmlns:m="http://schemas.openxmlformats.org/officeDocument/2006/math" xmlns:v="urn:schemas-microsoft-com:vml" xmlns:wp14="http://schemas.microsoft.com/office/word/2010/wordprocessingDrawing" xmlns:wp="http://schemas.openxmlformats.org/drawingml/2006/wordprocessingDrawing" xmlns:w10="urn:schemas-microsoft-com:office:word" xmlns:w="http://schemas.openxmlformats.org/wordprocessingml/2006/main" xmlns:w14="http://schemas.microsoft.com/office/word/2010/wordml" xmlns:w15="http://schemas.microsoft.com/office/word/2012/wordml" xmlns:w16cid="http://schemas.microsoft.com/office/word/2016/wordml/cid" xmlns:w16se="http://schemas.microsoft.com/office/word/2015/wordml/symex" xmlns:wpg="http://schemas.microsoft.com/office/word/2010/wordprocessingGroup" xmlns:wpi="http://schemas.microsoft.com/office/word/2010/wordprocessingInk" xmlns:wne="http://schemas.microsoft.com/office/word/2006/wordml" xmlns:wps="http://schemas.microsoft.com/office/word/2010/wordprocessingShape" mc:Ignorable="w14 w15 w16se w16cid wp14">
+<w:numbering xmlns:wpc="http://schemas.microsoft.com/office/word/2010/wordprocessingCanvas" xmlns:cx="http://schemas.microsoft.com/office/drawing/2014/chartex" xmlns:cx1="http://schemas.microsoft.com/office/drawing/2015/9/8/chartex" xmlns:cx2="http://schemas.microsoft.com/office/drawing/2015/10/21/chartex" xmlns:cx3="http://schemas.microsoft.com/office/drawing/2016/5/9/chartex" xmlns:cx4="http://schemas.microsoft.com/office/drawing/2016/5/10/chartex" xmlns:cx5="http://schemas.microsoft.com/office/drawing/2016/5/11/chartex" xmlns:cx6="http://schemas.microsoft.com/office/drawing/2016/5/12/chartex" xmlns:cx7="http://schemas.microsoft.com/office/drawing/2016/5/13/chartex" xmlns:cx8="http://schemas.microsoft.com/office/drawing/2016/5/14/chartex" xmlns:mc="http://schemas.openxmlformats.org/markup-compatibility/2006" xmlns:aink="http://schemas.microsoft.com/office/drawing/2016/ink" xmlns:am3d="http://schemas.microsoft.com/office/drawing/2017/model3d" xmlns:o="urn:schemas-microsoft-com:office:office" xmlns:r="http://schemas.openxmlformats.org/officeDocument/2006/relationships" xmlns:m="http://schemas.openxmlformats.org/officeDocument/2006/math" xmlns:v="urn:schemas-microsoft-com:vml" xmlns:wp14="http://schemas.microsoft.com/office/word/2010/wordprocessingDrawing" xmlns:wp="http://schemas.openxmlformats.org/drawingml/2006/wordprocessingDrawing" xmlns:w10="urn:schemas-microsoft-com:office:word" xmlns:w="http://schemas.openxmlformats.org/wordprocessingml/2006/main" xmlns:w14="http://schemas.microsoft.com/office/word/2010/wordml" xmlns:w15="http://schemas.microsoft.com/office/word/2012/wordml" xmlns:w16se="http://schemas.microsoft.com/office/word/2015/wordml/symex" xmlns:wpg="http://schemas.microsoft.com/office/word/2010/wordprocessingGroup" xmlns:wpi="http://schemas.microsoft.com/office/word/2010/wordprocessingInk" xmlns:wne="http://schemas.microsoft.com/office/word/2006/wordml" xmlns:wps="http://schemas.microsoft.com/office/word/2010/wordprocessingShape" mc:Ignorable="w14 w15 w16se wp14">
   <w:abstractNum w:abstractNumId="0" w15:restartNumberingAfterBreak="0">
     <w:nsid w:val="12383370"/>
     <w:multiLevelType w:val="hybridMultilevel"/>
@@ -1578,7 +1626,7 @@
 </file>
 
 <file path=word/styles.xml><?xml version="1.0" encoding="utf-8"?>
-<w:styles xmlns:mc="http://schemas.openxmlformats.org/markup-compatibility/2006" xmlns:r="http://schemas.openxmlformats.org/officeDocument/2006/relationships" xmlns:w="http://schemas.openxmlformats.org/wordprocessingml/2006/main" xmlns:w14="http://schemas.microsoft.com/office/word/2010/wordml" xmlns:w15="http://schemas.microsoft.com/office/word/2012/wordml" xmlns:w16cid="http://schemas.microsoft.com/office/word/2016/wordml/cid" xmlns:w16se="http://schemas.microsoft.com/office/word/2015/wordml/symex" mc:Ignorable="w14 w15 w16se w16cid">
+<w:styles xmlns:mc="http://schemas.openxmlformats.org/markup-compatibility/2006" xmlns:r="http://schemas.openxmlformats.org/officeDocument/2006/relationships" xmlns:w="http://schemas.openxmlformats.org/wordprocessingml/2006/main" xmlns:w14="http://schemas.microsoft.com/office/word/2010/wordml" xmlns:w15="http://schemas.microsoft.com/office/word/2012/wordml" xmlns:w16se="http://schemas.microsoft.com/office/word/2015/wordml/symex" mc:Ignorable="w14 w15 w16se">
   <w:docDefaults>
     <w:rPrDefault>
       <w:rPr>

</xml_diff>

<commit_message>
Bestellverwaltung um vier verschiedene Methoden zum Filtern von Vorstellungen ergänzt.
</commit_message>
<xml_diff>
--- a/Dokumente/Änderungen zur ursprünglichen Spezifikation.docx
+++ b/Dokumente/Änderungen zur ursprünglichen Spezifikation.docx
@@ -236,6 +236,26 @@
           <w:lang w:val="de-DE"/>
         </w:rPr>
         <w:t xml:space="preserve"> erweitert</w:t>
+      </w:r>
+    </w:p>
+    <w:p>
+      <w:pPr>
+        <w:pStyle w:val="Listenabsatz"/>
+        <w:numPr>
+          <w:ilvl w:val="0"/>
+          <w:numId w:val="4"/>
+        </w:numPr>
+        <w:rPr>
+          <w:b/>
+          <w:u w:val="single"/>
+          <w:lang w:val="de-DE"/>
+        </w:rPr>
+      </w:pPr>
+      <w:r>
+        <w:rPr>
+          <w:lang w:val="de-DE"/>
+        </w:rPr>
+        <w:t>Vier verschiedene Methoden zum Filtern von Vorstellungen statt nur einer</w:t>
       </w:r>
       <w:bookmarkStart w:id="0" w:name="_GoBack"/>
       <w:bookmarkEnd w:id="0"/>

</xml_diff>